<commit_message>
se agrega directorio con base API
</commit_message>
<xml_diff>
--- a/Docs/InstructivoAutomatizaciónBase.docx
+++ b/Docs/InstructivoAutomatizaciónBase.docx
@@ -2737,8 +2737,8 @@
       <w:bookmarkStart w:id="23" w:name="_Toc12125_WPSOffice_Level1"/>
       <w:bookmarkStart w:id="24" w:name="_Toc26818_WPSOffice_Level1"/>
       <w:bookmarkStart w:id="25" w:name="_Toc30520_WPSOffice_Level1"/>
-      <w:bookmarkStart w:id="26" w:name="_Toc233019395"/>
-      <w:bookmarkStart w:id="27" w:name="_Toc150265318"/>
+      <w:bookmarkStart w:id="26" w:name="_Toc150265318"/>
+      <w:bookmarkStart w:id="27" w:name="_Toc233019395"/>
       <w:r>
         <w:rPr>
           <w:rFonts w:cs="Arial"/>
@@ -2758,9 +2758,9 @@
       <w:bookmarkEnd w:id="23"/>
       <w:bookmarkEnd w:id="24"/>
       <w:bookmarkEnd w:id="25"/>
-      <w:bookmarkEnd w:id="27"/>
-    </w:p>
-    <w:bookmarkEnd w:id="26"/>
+      <w:bookmarkEnd w:id="26"/>
+    </w:p>
+    <w:bookmarkEnd w:id="27"/>
     <w:p>
       <w:pPr>
         <w:pStyle w:val="Default"/>
@@ -3534,19 +3534,19 @@
           <w:sz w:val="22"/>
         </w:rPr>
       </w:pPr>
-      <w:bookmarkStart w:id="28" w:name="_Toc488128842"/>
-      <w:bookmarkStart w:id="29" w:name="_Toc488128921"/>
-      <w:bookmarkStart w:id="30" w:name="_Toc488129004"/>
-      <w:bookmarkStart w:id="31" w:name="_Toc488129159"/>
-      <w:bookmarkStart w:id="32" w:name="_Toc18490_WPSOffice_Level1"/>
-      <w:bookmarkStart w:id="33" w:name="_Toc5740_WPSOffice_Level1"/>
-      <w:bookmarkStart w:id="34" w:name="_Toc1089_WPSOffice_Level1"/>
-      <w:bookmarkStart w:id="35" w:name="_Toc3452_WPSOffice_Level1"/>
-      <w:bookmarkStart w:id="36" w:name="_Toc16045_WPSOffice_Level1"/>
-      <w:bookmarkStart w:id="37" w:name="_Toc743_WPSOffice_Level1"/>
-      <w:bookmarkStart w:id="38" w:name="_Toc24363_WPSOffice_Level1"/>
-      <w:bookmarkStart w:id="39" w:name="_Toc29433_WPSOffice_Level1"/>
-      <w:bookmarkStart w:id="40" w:name="_Toc150265319"/>
+      <w:bookmarkStart w:id="28" w:name="_Toc150265319"/>
+      <w:bookmarkStart w:id="29" w:name="_Toc488128842"/>
+      <w:bookmarkStart w:id="30" w:name="_Toc488128921"/>
+      <w:bookmarkStart w:id="31" w:name="_Toc488129004"/>
+      <w:bookmarkStart w:id="32" w:name="_Toc488129159"/>
+      <w:bookmarkStart w:id="33" w:name="_Toc18490_WPSOffice_Level1"/>
+      <w:bookmarkStart w:id="34" w:name="_Toc5740_WPSOffice_Level1"/>
+      <w:bookmarkStart w:id="35" w:name="_Toc1089_WPSOffice_Level1"/>
+      <w:bookmarkStart w:id="36" w:name="_Toc3452_WPSOffice_Level1"/>
+      <w:bookmarkStart w:id="37" w:name="_Toc16045_WPSOffice_Level1"/>
+      <w:bookmarkStart w:id="38" w:name="_Toc743_WPSOffice_Level1"/>
+      <w:bookmarkStart w:id="39" w:name="_Toc24363_WPSOffice_Level1"/>
+      <w:bookmarkStart w:id="40" w:name="_Toc29433_WPSOffice_Level1"/>
       <w:r>
         <w:rPr>
           <w:rFonts w:cs="Arial"/>
@@ -3554,7 +3554,7 @@
         </w:rPr>
         <w:t>PRECONDICIONES</w:t>
       </w:r>
-      <w:bookmarkEnd w:id="40"/>
+      <w:bookmarkEnd w:id="28"/>
     </w:p>
     <w:p/>
     <w:p>
@@ -3823,7 +3823,6 @@
         </w:rPr>
       </w:pPr>
       <w:bookmarkStart w:id="41" w:name="_Toc150265320"/>
-      <w:bookmarkEnd w:id="28"/>
       <w:bookmarkEnd w:id="29"/>
       <w:bookmarkEnd w:id="30"/>
       <w:bookmarkEnd w:id="31"/>
@@ -3835,11 +3834,13 @@
       <w:bookmarkEnd w:id="37"/>
       <w:bookmarkEnd w:id="38"/>
       <w:bookmarkEnd w:id="39"/>
+      <w:bookmarkEnd w:id="40"/>
       <w:r>
         <w:rPr>
           <w:rFonts w:cs="Arial"/>
           <w:sz w:val="22"/>
         </w:rPr>
+        <w:lastRenderedPageBreak/>
         <w:t>MODELO DE ARQUITECTURA GENERAL DE PRUEBAS AUTOMATIZADAS</w:t>
       </w:r>
       <w:bookmarkEnd w:id="41"/>
@@ -4156,6 +4157,7 @@
           <w:sz w:val="20"/>
           <w:szCs w:val="24"/>
         </w:rPr>
+        <w:lastRenderedPageBreak/>
         <w:t>Especificar secuencias de prueba o comportamientos de prueba completos.</w:t>
       </w:r>
     </w:p>
@@ -4463,7 +4465,23 @@
           <w:sz w:val="20"/>
           <w:szCs w:val="24"/>
         </w:rPr>
-        <w:t xml:space="preserve"> se publica cómo un link en la ruta interna del proyecto correspondiente y presenta los </w:t>
+        <w:t xml:space="preserve"> se publica cómo un </w:t>
+      </w:r>
+      <w:proofErr w:type="gramStart"/>
+      <w:r>
+        <w:rPr>
+          <w:sz w:val="20"/>
+          <w:szCs w:val="24"/>
+        </w:rPr>
+        <w:t>link</w:t>
+      </w:r>
+      <w:proofErr w:type="gramEnd"/>
+      <w:r>
+        <w:rPr>
+          <w:sz w:val="20"/>
+          <w:szCs w:val="24"/>
+        </w:rPr>
+        <w:t xml:space="preserve"> en la ruta interna del proyecto correspondiente y presenta los </w:t>
       </w:r>
       <w:proofErr w:type="spellStart"/>
       <w:r>
@@ -4803,6 +4821,7 @@
                 <w:szCs w:val="20"/>
                 <w:lang w:eastAsia="es-CO"/>
               </w:rPr>
+              <w:lastRenderedPageBreak/>
               <w:t>Proceso general</w:t>
             </w:r>
           </w:p>
@@ -6182,6 +6201,7 @@
         <w:rPr>
           <w:lang w:val="es-419"/>
         </w:rPr>
+        <w:lastRenderedPageBreak/>
         <w:t>Tipo de Automatización</w:t>
       </w:r>
       <w:bookmarkEnd w:id="49"/>
@@ -7734,7 +7754,11 @@
       </w:r>
       <w:proofErr w:type="spellEnd"/>
       <w:r>
-        <w:t xml:space="preserve"> correspondientes y que al hacer la trazabilidad hasta la capa </w:t>
+        <w:t xml:space="preserve"> correspondientes </w:t>
+      </w:r>
+      <w:r>
+        <w:lastRenderedPageBreak/>
+        <w:t xml:space="preserve">y que al hacer la trazabilidad hasta la capa </w:t>
       </w:r>
       <w:proofErr w:type="spellStart"/>
       <w:r>
@@ -7745,12 +7769,17 @@
         <w:t xml:space="preserve">, se puede encontrar el método </w:t>
       </w:r>
       <w:proofErr w:type="spellStart"/>
+      <w:proofErr w:type="gramStart"/>
       <w:r>
         <w:t>cargarDatos</w:t>
       </w:r>
       <w:proofErr w:type="spellEnd"/>
       <w:r>
-        <w:t xml:space="preserve">() donde se realiza la interacción con el </w:t>
+        <w:t>(</w:t>
+      </w:r>
+      <w:proofErr w:type="gramEnd"/>
+      <w:r>
+        <w:t xml:space="preserve">) donde se realiza la interacción con el </w:t>
       </w:r>
       <w:proofErr w:type="spellStart"/>
       <w:r>
@@ -8022,7 +8051,15 @@
         <w:jc w:val="left"/>
       </w:pPr>
       <w:r>
-        <w:t xml:space="preserve">S: Principio de responsabilidad única (Single </w:t>
+        <w:t>S: Principio de responsabilidad única (</w:t>
+      </w:r>
+      <w:proofErr w:type="gramStart"/>
+      <w:r>
+        <w:t>Single</w:t>
+      </w:r>
+      <w:proofErr w:type="gramEnd"/>
+      <w:r>
+        <w:t xml:space="preserve"> </w:t>
       </w:r>
       <w:proofErr w:type="spellStart"/>
       <w:r>
@@ -8125,7 +8162,15 @@
         <w:jc w:val="left"/>
       </w:pPr>
       <w:r>
-        <w:t xml:space="preserve">I: Principio de segregación de la interfaz (Interface </w:t>
+        <w:t>I: Principio de segregación de la interfaz (</w:t>
+      </w:r>
+      <w:proofErr w:type="gramStart"/>
+      <w:r>
+        <w:t>Interface</w:t>
+      </w:r>
+      <w:proofErr w:type="gramEnd"/>
+      <w:r>
+        <w:t xml:space="preserve"> </w:t>
       </w:r>
       <w:proofErr w:type="spellStart"/>
       <w:r>
@@ -10945,7 +10990,7 @@
               <v:shape id="Objeto 1" o:spid="_x0000_s1025" type="#_x0000_t75" style="position:absolute;left:0;text-align:left;margin-left:-1.35pt;margin-top:16.55pt;width:120.65pt;height:43.35pt;z-index:251657728">
                 <v:imagedata r:id="rId1" o:title=""/>
               </v:shape>
-              <o:OLEObject Type="Embed" ProgID="PBrush" ShapeID="Objeto 1" DrawAspect="Content" ObjectID="_1760879715" r:id="rId2">
+              <o:OLEObject Type="Embed" ProgID="PBrush" ShapeID="Objeto 1" DrawAspect="Content" ObjectID="_1760951474" r:id="rId2">
                 <o:FieldCodes>\* MERGEFORMAT</o:FieldCodes>
               </o:OLEObject>
             </w:object>
@@ -10981,7 +11026,7 @@
               <w:b/>
               <w:szCs w:val="19"/>
             </w:rPr>
-            <w:t xml:space="preserve">Implementación </w:t>
+            <w:t xml:space="preserve">Automatización </w:t>
           </w:r>
           <w:r>
             <w:rPr>
@@ -10989,15 +11034,7 @@
               <w:b/>
               <w:szCs w:val="19"/>
             </w:rPr>
-            <w:t>Automatización Bas</w:t>
-          </w:r>
-          <w:r>
-            <w:rPr>
-              <w:rFonts w:cs="Arial"/>
-              <w:b/>
-              <w:szCs w:val="19"/>
-            </w:rPr>
-            <w:t>e</w:t>
+            <w:t>de Pruebas</w:t>
           </w:r>
         </w:p>
       </w:tc>
@@ -11705,7 +11742,6 @@
     <w:lvl w:ilvl="0">
       <w:start w:val="1"/>
       <w:numFmt w:val="decimal"/>
-      <w:pStyle w:val="TDC1"/>
       <w:lvlText w:val="%1."/>
       <w:lvlJc w:val="left"/>
       <w:pPr>
@@ -11792,7 +11828,6 @@
     <w:lvl w:ilvl="0">
       <w:start w:val="1"/>
       <w:numFmt w:val="decimal"/>
-      <w:pStyle w:val="TDC3"/>
       <w:lvlText w:val="%1."/>
       <w:lvlJc w:val="left"/>
       <w:pPr>
@@ -12314,7 +12349,6 @@
     <w:lvl w:ilvl="0">
       <w:start w:val="1"/>
       <w:numFmt w:val="decimal"/>
-      <w:pStyle w:val="TDC2"/>
       <w:lvlText w:val="%1."/>
       <w:lvlJc w:val="left"/>
       <w:pPr>
@@ -15484,7 +15518,14 @@
 </file>
 
 <file path=customXml/item1.xml><?xml version="1.0" encoding="utf-8"?>
-<b:Sources xmlns:b="http://schemas.openxmlformats.org/officeDocument/2006/bibliography" xmlns="http://schemas.openxmlformats.org/officeDocument/2006/bibliography" SelectedStyle="\APASixthEditionOfficeOnline.xsl" StyleName="APA" Version="6"/>
+<p:properties xmlns:p="http://schemas.microsoft.com/office/2006/metadata/properties" xmlns:xsi="http://www.w3.org/2001/XMLSchema-instance" xmlns:pc="http://schemas.microsoft.com/office/infopath/2007/PartnerControls">
+  <documentManagement>
+    <lcf76f155ced4ddcb4097134ff3c332f xmlns="07cf3155-dab1-4c40-b0f4-1950e10df647">
+      <Terms xmlns="http://schemas.microsoft.com/office/infopath/2007/PartnerControls"/>
+    </lcf76f155ced4ddcb4097134ff3c332f>
+    <TaxCatchAll xmlns="d1b7ad57-a9c7-4ba7-89a8-e0a8507e17a3" xsi:nil="true"/>
+  </documentManagement>
+</p:properties>
 </file>
 
 <file path=customXml/item2.xml><?xml version="1.0" encoding="utf-8"?>
@@ -15497,14 +15538,7 @@
 </file>
 
 <file path=customXml/item3.xml><?xml version="1.0" encoding="utf-8"?>
-<p:properties xmlns:p="http://schemas.microsoft.com/office/2006/metadata/properties" xmlns:xsi="http://www.w3.org/2001/XMLSchema-instance" xmlns:pc="http://schemas.microsoft.com/office/infopath/2007/PartnerControls">
-  <documentManagement>
-    <lcf76f155ced4ddcb4097134ff3c332f xmlns="07cf3155-dab1-4c40-b0f4-1950e10df647">
-      <Terms xmlns="http://schemas.microsoft.com/office/infopath/2007/PartnerControls"/>
-    </lcf76f155ced4ddcb4097134ff3c332f>
-    <TaxCatchAll xmlns="d1b7ad57-a9c7-4ba7-89a8-e0a8507e17a3" xsi:nil="true"/>
-  </documentManagement>
-</p:properties>
+<b:Sources xmlns:b="http://schemas.openxmlformats.org/officeDocument/2006/bibliography" xmlns="http://schemas.openxmlformats.org/officeDocument/2006/bibliography" SelectedStyle="\APASixthEditionOfficeOnline.xsl" StyleName="APA" Version="6"/>
 </file>
 
 <file path=customXml/item4.xml><?xml version="1.0" encoding="utf-8"?>
@@ -15751,9 +15785,12 @@
 </file>
 
 <file path=customXml/itemProps1.xml><?xml version="1.0" encoding="utf-8"?>
-<ds:datastoreItem xmlns:ds="http://schemas.openxmlformats.org/officeDocument/2006/customXml" ds:itemID="{284536E5-E231-4D7E-9304-C6967C2BEA23}">
+<ds:datastoreItem xmlns:ds="http://schemas.openxmlformats.org/officeDocument/2006/customXml" ds:itemID="{2F54D10B-4543-4D9F-8C5C-A14CFA941A79}">
   <ds:schemaRefs>
-    <ds:schemaRef ds:uri="http://schemas.openxmlformats.org/officeDocument/2006/bibliography"/>
+    <ds:schemaRef ds:uri="http://schemas.microsoft.com/office/2006/metadata/properties"/>
+    <ds:schemaRef ds:uri="http://schemas.microsoft.com/office/infopath/2007/PartnerControls"/>
+    <ds:schemaRef ds:uri="07cf3155-dab1-4c40-b0f4-1950e10df647"/>
+    <ds:schemaRef ds:uri="d1b7ad57-a9c7-4ba7-89a8-e0a8507e17a3"/>
   </ds:schemaRefs>
 </ds:datastoreItem>
 </file>
@@ -15767,12 +15804,9 @@
 </file>
 
 <file path=customXml/itemProps3.xml><?xml version="1.0" encoding="utf-8"?>
-<ds:datastoreItem xmlns:ds="http://schemas.openxmlformats.org/officeDocument/2006/customXml" ds:itemID="{2F54D10B-4543-4D9F-8C5C-A14CFA941A79}">
+<ds:datastoreItem xmlns:ds="http://schemas.openxmlformats.org/officeDocument/2006/customXml" ds:itemID="{284536E5-E231-4D7E-9304-C6967C2BEA23}">
   <ds:schemaRefs>
-    <ds:schemaRef ds:uri="http://schemas.microsoft.com/office/2006/metadata/properties"/>
-    <ds:schemaRef ds:uri="http://schemas.microsoft.com/office/infopath/2007/PartnerControls"/>
-    <ds:schemaRef ds:uri="07cf3155-dab1-4c40-b0f4-1950e10df647"/>
-    <ds:schemaRef ds:uri="d1b7ad57-a9c7-4ba7-89a8-e0a8507e17a3"/>
+    <ds:schemaRef ds:uri="http://schemas.openxmlformats.org/officeDocument/2006/bibliography"/>
   </ds:schemaRefs>
 </ds:datastoreItem>
 </file>

</xml_diff>